<commit_message>
solo añade itinerario medio y km cuando existen datos de dia y hora
</commit_message>
<xml_diff>
--- a/ARCHIVOS DE CONFIGURACION/dietakm.docx
+++ b/ARCHIVOS DE CONFIGURACION/dietakm.docx
@@ -34,8 +34,8 @@
         <w:gridCol w:w="174"/>
         <w:gridCol w:w="291"/>
         <w:gridCol w:w="638"/>
-        <w:gridCol w:w="163"/>
-        <w:gridCol w:w="718"/>
+        <w:gridCol w:w="75"/>
+        <w:gridCol w:w="806"/>
       </w:tblGrid>
       <w:tr>
         <w:tc>
@@ -2194,7 +2194,7 @@
         </w:tc>
         <w:tc>
           <w:tcPr>
-            <w:tcW w:w="801" w:type="dxa"/>
+            <w:tcW w:w="713" w:type="dxa"/>
             <w:gridSpan w:val="2"/>
             <w:tcBorders>
               <w:top w:val="single" w:sz="4" w:space="0" w:color="000000"/>
@@ -2226,7 +2226,7 @@
         </w:tc>
         <w:tc>
           <w:tcPr>
-            <w:tcW w:w="718" w:type="dxa"/>
+            <w:tcW w:w="806" w:type="dxa"/>
             <w:tcBorders>
               <w:top w:val="single" w:sz="4" w:space="0" w:color="000000"/>
               <w:left w:val="single" w:sz="4" w:space="0" w:color="000000"/>
@@ -2292,7 +2292,6 @@
               </w:rPr>
               <w:t>{</w:t>
             </w:r>
-            <w:proofErr w:type="spellStart"/>
             <w:r>
               <w:rPr>
                 <w:rFonts w:ascii="Arial" w:hAnsi="Arial" w:cs="Arial"/>
@@ -2303,7 +2302,16 @@
               </w:rPr>
               <w:t>itinerario</w:t>
             </w:r>
-            <w:proofErr w:type="spellEnd"/>
+            <w:r>
+              <w:rPr>
+                <w:rFonts w:ascii="Arial" w:hAnsi="Arial" w:cs="Arial"/>
+                <w:bCs/>
+                <w:color w:val="000000"/>
+                <w:sz w:val="16"/>
+                <w:szCs w:val="16"/>
+              </w:rPr>
+              <w:t>1</w:t>
+            </w:r>
             <w:r>
               <w:rPr>
                 <w:rFonts w:ascii="Arial" w:hAnsi="Arial" w:cs="Arial"/>
@@ -2549,44 +2557,43 @@
         </w:tc>
         <w:tc>
           <w:tcPr>
-            <w:tcW w:w="801" w:type="dxa"/>
+            <w:tcW w:w="713" w:type="dxa"/>
             <w:gridSpan w:val="2"/>
             <w:tcBorders>
               <w:top w:val="single" w:sz="2" w:space="0" w:color="000000"/>
               <w:left w:val="single" w:sz="4" w:space="0" w:color="000000"/>
               <w:bottom w:val="single" w:sz="2" w:space="0" w:color="000000"/>
             </w:tcBorders>
-            <w:vAlign w:val="center"/>
-          </w:tcPr>
-          <w:p>
-            <w:pPr>
-              <w:rPr>
-                <w:rFonts w:ascii="Arial" w:hAnsi="Arial" w:cs="Arial"/>
-                <w:bCs/>
-                <w:color w:val="000000"/>
-                <w:sz w:val="16"/>
-                <w:szCs w:val="16"/>
-              </w:rPr>
-            </w:pPr>
-            <w:r>
-              <w:rPr>
-                <w:rFonts w:ascii="Arial" w:hAnsi="Arial" w:cs="Arial"/>
-                <w:bCs/>
-                <w:color w:val="000000"/>
-                <w:sz w:val="16"/>
-                <w:szCs w:val="16"/>
-              </w:rPr>
-              <w:t>{</w:t>
-            </w:r>
-            <w:r>
-              <w:rPr>
-                <w:rFonts w:ascii="Arial" w:hAnsi="Arial" w:cs="Arial"/>
-                <w:bCs/>
-                <w:color w:val="000000"/>
-                <w:sz w:val="16"/>
-                <w:szCs w:val="16"/>
-              </w:rPr>
-              <w:t>mitja</w:t>
+          </w:tcPr>
+          <w:p>
+            <w:pPr>
+              <w:rPr>
+                <w:rFonts w:ascii="Arial" w:hAnsi="Arial" w:cs="Arial"/>
+                <w:bCs/>
+                <w:color w:val="000000"/>
+                <w:sz w:val="16"/>
+                <w:szCs w:val="16"/>
+              </w:rPr>
+            </w:pPr>
+            <w:r>
+              <w:rPr>
+                <w:rFonts w:ascii="Arial" w:hAnsi="Arial" w:cs="Arial"/>
+                <w:bCs/>
+                <w:color w:val="000000"/>
+                <w:sz w:val="16"/>
+                <w:szCs w:val="16"/>
+              </w:rPr>
+              <w:t>{mitja</w:t>
+            </w:r>
+            <w:r>
+              <w:rPr>
+                <w:rFonts w:ascii="Arial" w:hAnsi="Arial" w:cs="Arial"/>
+                <w:bCs/>
+                <w:color w:val="000000"/>
+                <w:sz w:val="16"/>
+                <w:szCs w:val="16"/>
+              </w:rPr>
+              <w:t>1</w:t>
             </w:r>
             <w:r>
               <w:rPr>
@@ -2602,44 +2609,43 @@
         </w:tc>
         <w:tc>
           <w:tcPr>
-            <w:tcW w:w="718" w:type="dxa"/>
+            <w:tcW w:w="806" w:type="dxa"/>
             <w:tcBorders>
               <w:top w:val="single" w:sz="2" w:space="0" w:color="000000"/>
               <w:left w:val="single" w:sz="4" w:space="0" w:color="000000"/>
               <w:bottom w:val="single" w:sz="2" w:space="0" w:color="000000"/>
               <w:right w:val="single" w:sz="4" w:space="0" w:color="000000"/>
             </w:tcBorders>
-            <w:vAlign w:val="center"/>
-          </w:tcPr>
-          <w:p>
-            <w:pPr>
-              <w:rPr>
-                <w:rFonts w:ascii="Arial" w:hAnsi="Arial" w:cs="Arial"/>
-                <w:bCs/>
-                <w:color w:val="000000"/>
-                <w:sz w:val="16"/>
-                <w:szCs w:val="16"/>
-              </w:rPr>
-            </w:pPr>
-            <w:r>
-              <w:rPr>
-                <w:rFonts w:ascii="Arial" w:hAnsi="Arial" w:cs="Arial"/>
-                <w:bCs/>
-                <w:color w:val="000000"/>
-                <w:sz w:val="16"/>
-                <w:szCs w:val="16"/>
-              </w:rPr>
-              <w:t>{</w:t>
-            </w:r>
-            <w:r>
-              <w:rPr>
-                <w:rFonts w:ascii="Arial" w:hAnsi="Arial" w:cs="Arial"/>
-                <w:bCs/>
-                <w:color w:val="000000"/>
-                <w:sz w:val="16"/>
-                <w:szCs w:val="16"/>
-              </w:rPr>
-              <w:t>km</w:t>
+          </w:tcPr>
+          <w:p>
+            <w:pPr>
+              <w:rPr>
+                <w:rFonts w:ascii="Arial" w:hAnsi="Arial" w:cs="Arial"/>
+                <w:bCs/>
+                <w:color w:val="000000"/>
+                <w:sz w:val="16"/>
+                <w:szCs w:val="16"/>
+              </w:rPr>
+            </w:pPr>
+            <w:r>
+              <w:rPr>
+                <w:rFonts w:ascii="Arial" w:hAnsi="Arial" w:cs="Arial"/>
+                <w:bCs/>
+                <w:color w:val="000000"/>
+                <w:sz w:val="16"/>
+                <w:szCs w:val="16"/>
+              </w:rPr>
+              <w:t>{km</w:t>
+            </w:r>
+            <w:r>
+              <w:rPr>
+                <w:rFonts w:ascii="Arial" w:hAnsi="Arial" w:cs="Arial"/>
+                <w:bCs/>
+                <w:color w:val="000000"/>
+                <w:sz w:val="16"/>
+                <w:szCs w:val="16"/>
+              </w:rPr>
+              <w:t>1</w:t>
             </w:r>
             <w:r>
               <w:rPr>
@@ -2690,7 +2696,6 @@
               </w:rPr>
               <w:t>{</w:t>
             </w:r>
-            <w:proofErr w:type="spellStart"/>
             <w:r>
               <w:rPr>
                 <w:rFonts w:ascii="Arial" w:hAnsi="Arial" w:cs="Arial"/>
@@ -2701,7 +2706,16 @@
               </w:rPr>
               <w:t>itinerario</w:t>
             </w:r>
-            <w:proofErr w:type="spellEnd"/>
+            <w:r>
+              <w:rPr>
+                <w:rFonts w:ascii="Arial" w:hAnsi="Arial" w:cs="Arial"/>
+                <w:bCs/>
+                <w:color w:val="000000"/>
+                <w:sz w:val="16"/>
+                <w:szCs w:val="16"/>
+              </w:rPr>
+              <w:t>2</w:t>
+            </w:r>
             <w:r>
               <w:rPr>
                 <w:rFonts w:ascii="Arial" w:hAnsi="Arial" w:cs="Arial"/>
@@ -2946,7 +2960,7 @@
         </w:tc>
         <w:tc>
           <w:tcPr>
-            <w:tcW w:w="801" w:type="dxa"/>
+            <w:tcW w:w="713" w:type="dxa"/>
             <w:gridSpan w:val="2"/>
             <w:tcBorders>
               <w:top w:val="single" w:sz="2" w:space="0" w:color="000000"/>
@@ -2972,13 +2986,33 @@
                 <w:sz w:val="16"/>
                 <w:szCs w:val="16"/>
               </w:rPr>
-              <w:t>{mitja}</w:t>
-            </w:r>
-          </w:p>
-        </w:tc>
-        <w:tc>
-          <w:tcPr>
-            <w:tcW w:w="718" w:type="dxa"/>
+              <w:t>{mitja</w:t>
+            </w:r>
+            <w:r>
+              <w:rPr>
+                <w:rFonts w:ascii="Arial" w:hAnsi="Arial" w:cs="Arial"/>
+                <w:bCs/>
+                <w:color w:val="000000"/>
+                <w:sz w:val="16"/>
+                <w:szCs w:val="16"/>
+              </w:rPr>
+              <w:t>2</w:t>
+            </w:r>
+            <w:r>
+              <w:rPr>
+                <w:rFonts w:ascii="Arial" w:hAnsi="Arial" w:cs="Arial"/>
+                <w:bCs/>
+                <w:color w:val="000000"/>
+                <w:sz w:val="16"/>
+                <w:szCs w:val="16"/>
+              </w:rPr>
+              <w:t>}</w:t>
+            </w:r>
+          </w:p>
+        </w:tc>
+        <w:tc>
+          <w:tcPr>
+            <w:tcW w:w="806" w:type="dxa"/>
             <w:tcBorders>
               <w:top w:val="single" w:sz="2" w:space="0" w:color="000000"/>
               <w:left w:val="single" w:sz="4" w:space="0" w:color="000000"/>
@@ -3004,7 +3038,27 @@
                 <w:sz w:val="16"/>
                 <w:szCs w:val="16"/>
               </w:rPr>
-              <w:t>{km}</w:t>
+              <w:t>{km</w:t>
+            </w:r>
+            <w:r>
+              <w:rPr>
+                <w:rFonts w:ascii="Arial" w:hAnsi="Arial" w:cs="Arial"/>
+                <w:bCs/>
+                <w:color w:val="000000"/>
+                <w:sz w:val="16"/>
+                <w:szCs w:val="16"/>
+              </w:rPr>
+              <w:t>2</w:t>
+            </w:r>
+            <w:r>
+              <w:rPr>
+                <w:rFonts w:ascii="Arial" w:hAnsi="Arial" w:cs="Arial"/>
+                <w:bCs/>
+                <w:color w:val="000000"/>
+                <w:sz w:val="16"/>
+                <w:szCs w:val="16"/>
+              </w:rPr>
+              <w:t>}</w:t>
             </w:r>
           </w:p>
         </w:tc>
@@ -3043,7 +3097,6 @@
               </w:rPr>
               <w:t>{</w:t>
             </w:r>
-            <w:proofErr w:type="spellStart"/>
             <w:r>
               <w:rPr>
                 <w:rFonts w:ascii="Arial" w:hAnsi="Arial" w:cs="Arial"/>
@@ -3054,7 +3107,16 @@
               </w:rPr>
               <w:t>itinerario</w:t>
             </w:r>
-            <w:proofErr w:type="spellEnd"/>
+            <w:r>
+              <w:rPr>
+                <w:rFonts w:ascii="Arial" w:hAnsi="Arial" w:cs="Arial"/>
+                <w:bCs/>
+                <w:color w:val="000000"/>
+                <w:sz w:val="16"/>
+                <w:szCs w:val="16"/>
+              </w:rPr>
+              <w:t>3</w:t>
+            </w:r>
             <w:r>
               <w:rPr>
                 <w:rFonts w:ascii="Arial" w:hAnsi="Arial" w:cs="Arial"/>
@@ -3291,7 +3353,7 @@
         </w:tc>
         <w:tc>
           <w:tcPr>
-            <w:tcW w:w="801" w:type="dxa"/>
+            <w:tcW w:w="713" w:type="dxa"/>
             <w:gridSpan w:val="2"/>
             <w:tcBorders>
               <w:left w:val="single" w:sz="4" w:space="0" w:color="000000"/>
@@ -3316,13 +3378,33 @@
                 <w:sz w:val="16"/>
                 <w:szCs w:val="16"/>
               </w:rPr>
-              <w:t>{mitja}</w:t>
-            </w:r>
-          </w:p>
-        </w:tc>
-        <w:tc>
-          <w:tcPr>
-            <w:tcW w:w="718" w:type="dxa"/>
+              <w:t>{mitja</w:t>
+            </w:r>
+            <w:r>
+              <w:rPr>
+                <w:rFonts w:ascii="Arial" w:hAnsi="Arial" w:cs="Arial"/>
+                <w:bCs/>
+                <w:color w:val="000000"/>
+                <w:sz w:val="16"/>
+                <w:szCs w:val="16"/>
+              </w:rPr>
+              <w:t>3</w:t>
+            </w:r>
+            <w:r>
+              <w:rPr>
+                <w:rFonts w:ascii="Arial" w:hAnsi="Arial" w:cs="Arial"/>
+                <w:bCs/>
+                <w:color w:val="000000"/>
+                <w:sz w:val="16"/>
+                <w:szCs w:val="16"/>
+              </w:rPr>
+              <w:t>}</w:t>
+            </w:r>
+          </w:p>
+        </w:tc>
+        <w:tc>
+          <w:tcPr>
+            <w:tcW w:w="806" w:type="dxa"/>
             <w:tcBorders>
               <w:left w:val="single" w:sz="4" w:space="0" w:color="000000"/>
               <w:bottom w:val="single" w:sz="2" w:space="0" w:color="000000"/>
@@ -3347,7 +3429,27 @@
                 <w:sz w:val="16"/>
                 <w:szCs w:val="16"/>
               </w:rPr>
-              <w:t>{km}</w:t>
+              <w:t>{km</w:t>
+            </w:r>
+            <w:r>
+              <w:rPr>
+                <w:rFonts w:ascii="Arial" w:hAnsi="Arial" w:cs="Arial"/>
+                <w:bCs/>
+                <w:color w:val="000000"/>
+                <w:sz w:val="16"/>
+                <w:szCs w:val="16"/>
+              </w:rPr>
+              <w:t>3</w:t>
+            </w:r>
+            <w:r>
+              <w:rPr>
+                <w:rFonts w:ascii="Arial" w:hAnsi="Arial" w:cs="Arial"/>
+                <w:bCs/>
+                <w:color w:val="000000"/>
+                <w:sz w:val="16"/>
+                <w:szCs w:val="16"/>
+              </w:rPr>
+              <w:t>}</w:t>
             </w:r>
           </w:p>
         </w:tc>
@@ -3387,7 +3489,6 @@
               </w:rPr>
               <w:t>{</w:t>
             </w:r>
-            <w:proofErr w:type="spellStart"/>
             <w:r>
               <w:rPr>
                 <w:rFonts w:ascii="Arial" w:hAnsi="Arial" w:cs="Arial"/>
@@ -3398,7 +3499,16 @@
               </w:rPr>
               <w:t>itinerario</w:t>
             </w:r>
-            <w:proofErr w:type="spellEnd"/>
+            <w:r>
+              <w:rPr>
+                <w:rFonts w:ascii="Arial" w:hAnsi="Arial" w:cs="Arial"/>
+                <w:bCs/>
+                <w:color w:val="000000"/>
+                <w:sz w:val="16"/>
+                <w:szCs w:val="16"/>
+              </w:rPr>
+              <w:t>4</w:t>
+            </w:r>
             <w:r>
               <w:rPr>
                 <w:rFonts w:ascii="Arial" w:hAnsi="Arial" w:cs="Arial"/>
@@ -3698,7 +3808,7 @@
         </w:tc>
         <w:tc>
           <w:tcPr>
-            <w:tcW w:w="801" w:type="dxa"/>
+            <w:tcW w:w="713" w:type="dxa"/>
             <w:gridSpan w:val="2"/>
             <w:tcBorders>
               <w:top w:val="single" w:sz="2" w:space="0" w:color="000000"/>
@@ -3724,13 +3834,33 @@
                 <w:sz w:val="16"/>
                 <w:szCs w:val="16"/>
               </w:rPr>
-              <w:t>{mitja}</w:t>
-            </w:r>
-          </w:p>
-        </w:tc>
-        <w:tc>
-          <w:tcPr>
-            <w:tcW w:w="718" w:type="dxa"/>
+              <w:t>{mitja</w:t>
+            </w:r>
+            <w:r>
+              <w:rPr>
+                <w:rFonts w:ascii="Arial" w:hAnsi="Arial" w:cs="Arial"/>
+                <w:bCs/>
+                <w:color w:val="000000"/>
+                <w:sz w:val="16"/>
+                <w:szCs w:val="16"/>
+              </w:rPr>
+              <w:t>4</w:t>
+            </w:r>
+            <w:r>
+              <w:rPr>
+                <w:rFonts w:ascii="Arial" w:hAnsi="Arial" w:cs="Arial"/>
+                <w:bCs/>
+                <w:color w:val="000000"/>
+                <w:sz w:val="16"/>
+                <w:szCs w:val="16"/>
+              </w:rPr>
+              <w:t>}</w:t>
+            </w:r>
+          </w:p>
+        </w:tc>
+        <w:tc>
+          <w:tcPr>
+            <w:tcW w:w="806" w:type="dxa"/>
             <w:tcBorders>
               <w:top w:val="single" w:sz="2" w:space="0" w:color="000000"/>
               <w:left w:val="single" w:sz="4" w:space="0" w:color="000000"/>
@@ -3756,7 +3886,27 @@
                 <w:sz w:val="16"/>
                 <w:szCs w:val="16"/>
               </w:rPr>
-              <w:t>{km}</w:t>
+              <w:t>{km</w:t>
+            </w:r>
+            <w:r>
+              <w:rPr>
+                <w:rFonts w:ascii="Arial" w:hAnsi="Arial" w:cs="Arial"/>
+                <w:bCs/>
+                <w:color w:val="000000"/>
+                <w:sz w:val="16"/>
+                <w:szCs w:val="16"/>
+              </w:rPr>
+              <w:t>4</w:t>
+            </w:r>
+            <w:r>
+              <w:rPr>
+                <w:rFonts w:ascii="Arial" w:hAnsi="Arial" w:cs="Arial"/>
+                <w:bCs/>
+                <w:color w:val="000000"/>
+                <w:sz w:val="16"/>
+                <w:szCs w:val="16"/>
+              </w:rPr>
+              <w:t>}</w:t>
             </w:r>
           </w:p>
         </w:tc>
@@ -3795,7 +3945,6 @@
               </w:rPr>
               <w:t>{</w:t>
             </w:r>
-            <w:proofErr w:type="spellStart"/>
             <w:r>
               <w:rPr>
                 <w:rFonts w:ascii="Arial" w:hAnsi="Arial" w:cs="Arial"/>
@@ -3806,7 +3955,16 @@
               </w:rPr>
               <w:t>itinerario</w:t>
             </w:r>
-            <w:proofErr w:type="spellEnd"/>
+            <w:r>
+              <w:rPr>
+                <w:rFonts w:ascii="Arial" w:hAnsi="Arial" w:cs="Arial"/>
+                <w:bCs/>
+                <w:color w:val="000000"/>
+                <w:sz w:val="16"/>
+                <w:szCs w:val="16"/>
+              </w:rPr>
+              <w:t>5</w:t>
+            </w:r>
             <w:r>
               <w:rPr>
                 <w:rFonts w:ascii="Arial" w:hAnsi="Arial" w:cs="Arial"/>
@@ -4042,7 +4200,7 @@
         </w:tc>
         <w:tc>
           <w:tcPr>
-            <w:tcW w:w="801" w:type="dxa"/>
+            <w:tcW w:w="713" w:type="dxa"/>
             <w:gridSpan w:val="2"/>
             <w:tcBorders>
               <w:left w:val="single" w:sz="4" w:space="0" w:color="000000"/>
@@ -4067,13 +4225,33 @@
                 <w:sz w:val="16"/>
                 <w:szCs w:val="16"/>
               </w:rPr>
-              <w:t>{mitja}</w:t>
-            </w:r>
-          </w:p>
-        </w:tc>
-        <w:tc>
-          <w:tcPr>
-            <w:tcW w:w="718" w:type="dxa"/>
+              <w:t>{mitja</w:t>
+            </w:r>
+            <w:r>
+              <w:rPr>
+                <w:rFonts w:ascii="Arial" w:hAnsi="Arial" w:cs="Arial"/>
+                <w:bCs/>
+                <w:color w:val="000000"/>
+                <w:sz w:val="16"/>
+                <w:szCs w:val="16"/>
+              </w:rPr>
+              <w:t>5</w:t>
+            </w:r>
+            <w:r>
+              <w:rPr>
+                <w:rFonts w:ascii="Arial" w:hAnsi="Arial" w:cs="Arial"/>
+                <w:bCs/>
+                <w:color w:val="000000"/>
+                <w:sz w:val="16"/>
+                <w:szCs w:val="16"/>
+              </w:rPr>
+              <w:t>}</w:t>
+            </w:r>
+          </w:p>
+        </w:tc>
+        <w:tc>
+          <w:tcPr>
+            <w:tcW w:w="806" w:type="dxa"/>
             <w:tcBorders>
               <w:left w:val="single" w:sz="4" w:space="0" w:color="000000"/>
               <w:bottom w:val="single" w:sz="2" w:space="0" w:color="000000"/>
@@ -4098,7 +4276,27 @@
                 <w:sz w:val="16"/>
                 <w:szCs w:val="16"/>
               </w:rPr>
-              <w:t>{km}</w:t>
+              <w:t>{km</w:t>
+            </w:r>
+            <w:r>
+              <w:rPr>
+                <w:rFonts w:ascii="Arial" w:hAnsi="Arial" w:cs="Arial"/>
+                <w:bCs/>
+                <w:color w:val="000000"/>
+                <w:sz w:val="16"/>
+                <w:szCs w:val="16"/>
+              </w:rPr>
+              <w:t>5</w:t>
+            </w:r>
+            <w:r>
+              <w:rPr>
+                <w:rFonts w:ascii="Arial" w:hAnsi="Arial" w:cs="Arial"/>
+                <w:bCs/>
+                <w:color w:val="000000"/>
+                <w:sz w:val="16"/>
+                <w:szCs w:val="16"/>
+              </w:rPr>
+              <w:t>}</w:t>
             </w:r>
           </w:p>
         </w:tc>
@@ -4138,7 +4336,6 @@
               </w:rPr>
               <w:t>{</w:t>
             </w:r>
-            <w:proofErr w:type="spellStart"/>
             <w:r>
               <w:rPr>
                 <w:rFonts w:ascii="Arial" w:hAnsi="Arial" w:cs="Arial"/>
@@ -4149,7 +4346,16 @@
               </w:rPr>
               <w:t>itinerario</w:t>
             </w:r>
-            <w:proofErr w:type="spellEnd"/>
+            <w:r>
+              <w:rPr>
+                <w:rFonts w:ascii="Arial" w:hAnsi="Arial" w:cs="Arial"/>
+                <w:bCs/>
+                <w:color w:val="000000"/>
+                <w:sz w:val="16"/>
+                <w:szCs w:val="16"/>
+              </w:rPr>
+              <w:t>6</w:t>
+            </w:r>
             <w:r>
               <w:rPr>
                 <w:rFonts w:ascii="Arial" w:hAnsi="Arial" w:cs="Arial"/>
@@ -4387,7 +4593,7 @@
         </w:tc>
         <w:tc>
           <w:tcPr>
-            <w:tcW w:w="801" w:type="dxa"/>
+            <w:tcW w:w="713" w:type="dxa"/>
             <w:gridSpan w:val="2"/>
             <w:tcBorders>
               <w:left w:val="single" w:sz="4" w:space="0" w:color="000000"/>
@@ -4412,13 +4618,33 @@
                 <w:sz w:val="16"/>
                 <w:szCs w:val="16"/>
               </w:rPr>
-              <w:t>{mitja}</w:t>
-            </w:r>
-          </w:p>
-        </w:tc>
-        <w:tc>
-          <w:tcPr>
-            <w:tcW w:w="718" w:type="dxa"/>
+              <w:t>{mitja</w:t>
+            </w:r>
+            <w:r>
+              <w:rPr>
+                <w:rFonts w:ascii="Arial" w:hAnsi="Arial" w:cs="Arial"/>
+                <w:bCs/>
+                <w:color w:val="000000"/>
+                <w:sz w:val="16"/>
+                <w:szCs w:val="16"/>
+              </w:rPr>
+              <w:t>6</w:t>
+            </w:r>
+            <w:r>
+              <w:rPr>
+                <w:rFonts w:ascii="Arial" w:hAnsi="Arial" w:cs="Arial"/>
+                <w:bCs/>
+                <w:color w:val="000000"/>
+                <w:sz w:val="16"/>
+                <w:szCs w:val="16"/>
+              </w:rPr>
+              <w:t>}</w:t>
+            </w:r>
+          </w:p>
+        </w:tc>
+        <w:tc>
+          <w:tcPr>
+            <w:tcW w:w="806" w:type="dxa"/>
             <w:tcBorders>
               <w:left w:val="single" w:sz="4" w:space="0" w:color="000000"/>
               <w:bottom w:val="single" w:sz="2" w:space="0" w:color="000000"/>
@@ -4443,7 +4669,27 @@
                 <w:sz w:val="16"/>
                 <w:szCs w:val="16"/>
               </w:rPr>
-              <w:t>{km}</w:t>
+              <w:t>{km</w:t>
+            </w:r>
+            <w:r>
+              <w:rPr>
+                <w:rFonts w:ascii="Arial" w:hAnsi="Arial" w:cs="Arial"/>
+                <w:bCs/>
+                <w:color w:val="000000"/>
+                <w:sz w:val="16"/>
+                <w:szCs w:val="16"/>
+              </w:rPr>
+              <w:t>6</w:t>
+            </w:r>
+            <w:r>
+              <w:rPr>
+                <w:rFonts w:ascii="Arial" w:hAnsi="Arial" w:cs="Arial"/>
+                <w:bCs/>
+                <w:color w:val="000000"/>
+                <w:sz w:val="16"/>
+                <w:szCs w:val="16"/>
+              </w:rPr>
+              <w:t>}</w:t>
             </w:r>
           </w:p>
         </w:tc>
@@ -4483,7 +4729,6 @@
               </w:rPr>
               <w:t>{</w:t>
             </w:r>
-            <w:proofErr w:type="spellStart"/>
             <w:r>
               <w:rPr>
                 <w:rFonts w:ascii="Arial" w:hAnsi="Arial" w:cs="Arial"/>
@@ -4494,7 +4739,16 @@
               </w:rPr>
               <w:t>itinerario</w:t>
             </w:r>
-            <w:proofErr w:type="spellEnd"/>
+            <w:r>
+              <w:rPr>
+                <w:rFonts w:ascii="Arial" w:hAnsi="Arial" w:cs="Arial"/>
+                <w:bCs/>
+                <w:color w:val="000000"/>
+                <w:sz w:val="16"/>
+                <w:szCs w:val="16"/>
+              </w:rPr>
+              <w:t>7</w:t>
+            </w:r>
             <w:r>
               <w:rPr>
                 <w:rFonts w:ascii="Arial" w:hAnsi="Arial" w:cs="Arial"/>
@@ -4739,7 +4993,7 @@
         </w:tc>
         <w:tc>
           <w:tcPr>
-            <w:tcW w:w="801" w:type="dxa"/>
+            <w:tcW w:w="713" w:type="dxa"/>
             <w:gridSpan w:val="2"/>
             <w:tcBorders>
               <w:top w:val="single" w:sz="2" w:space="0" w:color="000000"/>
@@ -4765,13 +5019,33 @@
                 <w:sz w:val="16"/>
                 <w:szCs w:val="16"/>
               </w:rPr>
-              <w:t>{mitja}</w:t>
-            </w:r>
-          </w:p>
-        </w:tc>
-        <w:tc>
-          <w:tcPr>
-            <w:tcW w:w="718" w:type="dxa"/>
+              <w:t>{mitja</w:t>
+            </w:r>
+            <w:r>
+              <w:rPr>
+                <w:rFonts w:ascii="Arial" w:hAnsi="Arial" w:cs="Arial"/>
+                <w:bCs/>
+                <w:color w:val="000000"/>
+                <w:sz w:val="16"/>
+                <w:szCs w:val="16"/>
+              </w:rPr>
+              <w:t>7</w:t>
+            </w:r>
+            <w:r>
+              <w:rPr>
+                <w:rFonts w:ascii="Arial" w:hAnsi="Arial" w:cs="Arial"/>
+                <w:bCs/>
+                <w:color w:val="000000"/>
+                <w:sz w:val="16"/>
+                <w:szCs w:val="16"/>
+              </w:rPr>
+              <w:t>}</w:t>
+            </w:r>
+          </w:p>
+        </w:tc>
+        <w:tc>
+          <w:tcPr>
+            <w:tcW w:w="806" w:type="dxa"/>
             <w:tcBorders>
               <w:top w:val="single" w:sz="2" w:space="0" w:color="000000"/>
               <w:left w:val="single" w:sz="4" w:space="0" w:color="000000"/>
@@ -4797,7 +5071,27 @@
                 <w:sz w:val="16"/>
                 <w:szCs w:val="16"/>
               </w:rPr>
-              <w:t>{km}</w:t>
+              <w:t>{km</w:t>
+            </w:r>
+            <w:r>
+              <w:rPr>
+                <w:rFonts w:ascii="Arial" w:hAnsi="Arial" w:cs="Arial"/>
+                <w:bCs/>
+                <w:color w:val="000000"/>
+                <w:sz w:val="16"/>
+                <w:szCs w:val="16"/>
+              </w:rPr>
+              <w:t>7</w:t>
+            </w:r>
+            <w:r>
+              <w:rPr>
+                <w:rFonts w:ascii="Arial" w:hAnsi="Arial" w:cs="Arial"/>
+                <w:bCs/>
+                <w:color w:val="000000"/>
+                <w:sz w:val="16"/>
+                <w:szCs w:val="16"/>
+              </w:rPr>
+              <w:t>}</w:t>
             </w:r>
           </w:p>
         </w:tc>
@@ -4837,7 +5131,6 @@
               </w:rPr>
               <w:t>{</w:t>
             </w:r>
-            <w:proofErr w:type="spellStart"/>
             <w:r>
               <w:rPr>
                 <w:rFonts w:ascii="Arial" w:hAnsi="Arial" w:cs="Arial"/>
@@ -4848,7 +5141,16 @@
               </w:rPr>
               <w:t>itinerario</w:t>
             </w:r>
-            <w:proofErr w:type="spellEnd"/>
+            <w:r>
+              <w:rPr>
+                <w:rFonts w:ascii="Arial" w:hAnsi="Arial" w:cs="Arial"/>
+                <w:bCs/>
+                <w:color w:val="000000"/>
+                <w:sz w:val="16"/>
+                <w:szCs w:val="16"/>
+              </w:rPr>
+              <w:t>8</w:t>
+            </w:r>
             <w:r>
               <w:rPr>
                 <w:rFonts w:ascii="Arial" w:hAnsi="Arial" w:cs="Arial"/>
@@ -5093,7 +5395,7 @@
         </w:tc>
         <w:tc>
           <w:tcPr>
-            <w:tcW w:w="801" w:type="dxa"/>
+            <w:tcW w:w="713" w:type="dxa"/>
             <w:gridSpan w:val="2"/>
             <w:tcBorders>
               <w:top w:val="single" w:sz="2" w:space="0" w:color="000000"/>
@@ -5119,13 +5421,33 @@
                 <w:sz w:val="16"/>
                 <w:szCs w:val="16"/>
               </w:rPr>
-              <w:t>{mitja}</w:t>
-            </w:r>
-          </w:p>
-        </w:tc>
-        <w:tc>
-          <w:tcPr>
-            <w:tcW w:w="718" w:type="dxa"/>
+              <w:t>{mitja</w:t>
+            </w:r>
+            <w:r>
+              <w:rPr>
+                <w:rFonts w:ascii="Arial" w:hAnsi="Arial" w:cs="Arial"/>
+                <w:bCs/>
+                <w:color w:val="000000"/>
+                <w:sz w:val="16"/>
+                <w:szCs w:val="16"/>
+              </w:rPr>
+              <w:t>8</w:t>
+            </w:r>
+            <w:r>
+              <w:rPr>
+                <w:rFonts w:ascii="Arial" w:hAnsi="Arial" w:cs="Arial"/>
+                <w:bCs/>
+                <w:color w:val="000000"/>
+                <w:sz w:val="16"/>
+                <w:szCs w:val="16"/>
+              </w:rPr>
+              <w:t>}</w:t>
+            </w:r>
+          </w:p>
+        </w:tc>
+        <w:tc>
+          <w:tcPr>
+            <w:tcW w:w="806" w:type="dxa"/>
             <w:tcBorders>
               <w:top w:val="single" w:sz="2" w:space="0" w:color="000000"/>
               <w:left w:val="single" w:sz="4" w:space="0" w:color="000000"/>
@@ -5151,7 +5473,27 @@
                 <w:sz w:val="16"/>
                 <w:szCs w:val="16"/>
               </w:rPr>
-              <w:t>{km}</w:t>
+              <w:t>{km</w:t>
+            </w:r>
+            <w:r>
+              <w:rPr>
+                <w:rFonts w:ascii="Arial" w:hAnsi="Arial" w:cs="Arial"/>
+                <w:bCs/>
+                <w:color w:val="000000"/>
+                <w:sz w:val="16"/>
+                <w:szCs w:val="16"/>
+              </w:rPr>
+              <w:t>8</w:t>
+            </w:r>
+            <w:r>
+              <w:rPr>
+                <w:rFonts w:ascii="Arial" w:hAnsi="Arial" w:cs="Arial"/>
+                <w:bCs/>
+                <w:color w:val="000000"/>
+                <w:sz w:val="16"/>
+                <w:szCs w:val="16"/>
+              </w:rPr>
+              <w:t>}</w:t>
             </w:r>
           </w:p>
         </w:tc>
@@ -5191,7 +5533,6 @@
               </w:rPr>
               <w:t>{</w:t>
             </w:r>
-            <w:proofErr w:type="spellStart"/>
             <w:r>
               <w:rPr>
                 <w:rFonts w:ascii="Arial" w:hAnsi="Arial" w:cs="Arial"/>
@@ -5202,7 +5543,16 @@
               </w:rPr>
               <w:t>itinerario</w:t>
             </w:r>
-            <w:proofErr w:type="spellEnd"/>
+            <w:r>
+              <w:rPr>
+                <w:rFonts w:ascii="Arial" w:hAnsi="Arial" w:cs="Arial"/>
+                <w:bCs/>
+                <w:color w:val="000000"/>
+                <w:sz w:val="16"/>
+                <w:szCs w:val="16"/>
+              </w:rPr>
+              <w:t>9</w:t>
+            </w:r>
             <w:r>
               <w:rPr>
                 <w:rFonts w:ascii="Arial" w:hAnsi="Arial" w:cs="Arial"/>
@@ -5447,7 +5797,7 @@
         </w:tc>
         <w:tc>
           <w:tcPr>
-            <w:tcW w:w="801" w:type="dxa"/>
+            <w:tcW w:w="713" w:type="dxa"/>
             <w:gridSpan w:val="2"/>
             <w:tcBorders>
               <w:top w:val="single" w:sz="2" w:space="0" w:color="000000"/>
@@ -5473,13 +5823,33 @@
                 <w:sz w:val="16"/>
                 <w:szCs w:val="16"/>
               </w:rPr>
-              <w:t>{mitja}</w:t>
-            </w:r>
-          </w:p>
-        </w:tc>
-        <w:tc>
-          <w:tcPr>
-            <w:tcW w:w="718" w:type="dxa"/>
+              <w:t>{mitja</w:t>
+            </w:r>
+            <w:r>
+              <w:rPr>
+                <w:rFonts w:ascii="Arial" w:hAnsi="Arial" w:cs="Arial"/>
+                <w:bCs/>
+                <w:color w:val="000000"/>
+                <w:sz w:val="16"/>
+                <w:szCs w:val="16"/>
+              </w:rPr>
+              <w:t>9</w:t>
+            </w:r>
+            <w:r>
+              <w:rPr>
+                <w:rFonts w:ascii="Arial" w:hAnsi="Arial" w:cs="Arial"/>
+                <w:bCs/>
+                <w:color w:val="000000"/>
+                <w:sz w:val="16"/>
+                <w:szCs w:val="16"/>
+              </w:rPr>
+              <w:t>}</w:t>
+            </w:r>
+          </w:p>
+        </w:tc>
+        <w:tc>
+          <w:tcPr>
+            <w:tcW w:w="806" w:type="dxa"/>
             <w:tcBorders>
               <w:top w:val="single" w:sz="2" w:space="0" w:color="000000"/>
               <w:left w:val="single" w:sz="4" w:space="0" w:color="000000"/>
@@ -5505,7 +5875,27 @@
                 <w:sz w:val="16"/>
                 <w:szCs w:val="16"/>
               </w:rPr>
-              <w:t>{km}</w:t>
+              <w:t>{km</w:t>
+            </w:r>
+            <w:r>
+              <w:rPr>
+                <w:rFonts w:ascii="Arial" w:hAnsi="Arial" w:cs="Arial"/>
+                <w:bCs/>
+                <w:color w:val="000000"/>
+                <w:sz w:val="16"/>
+                <w:szCs w:val="16"/>
+              </w:rPr>
+              <w:t>9</w:t>
+            </w:r>
+            <w:r>
+              <w:rPr>
+                <w:rFonts w:ascii="Arial" w:hAnsi="Arial" w:cs="Arial"/>
+                <w:bCs/>
+                <w:color w:val="000000"/>
+                <w:sz w:val="16"/>
+                <w:szCs w:val="16"/>
+              </w:rPr>
+              <w:t>}</w:t>
             </w:r>
           </w:p>
         </w:tc>
@@ -5545,7 +5935,6 @@
               </w:rPr>
               <w:t>{</w:t>
             </w:r>
-            <w:proofErr w:type="spellStart"/>
             <w:r>
               <w:rPr>
                 <w:rFonts w:ascii="Arial" w:hAnsi="Arial" w:cs="Arial"/>
@@ -5556,7 +5945,16 @@
               </w:rPr>
               <w:t>itinerario</w:t>
             </w:r>
-            <w:proofErr w:type="spellEnd"/>
+            <w:r>
+              <w:rPr>
+                <w:rFonts w:ascii="Arial" w:hAnsi="Arial" w:cs="Arial"/>
+                <w:bCs/>
+                <w:color w:val="000000"/>
+                <w:sz w:val="16"/>
+                <w:szCs w:val="16"/>
+              </w:rPr>
+              <w:t>10</w:t>
+            </w:r>
             <w:r>
               <w:rPr>
                 <w:rFonts w:ascii="Arial" w:hAnsi="Arial" w:cs="Arial"/>
@@ -5800,7 +6198,7 @@
         </w:tc>
         <w:tc>
           <w:tcPr>
-            <w:tcW w:w="801" w:type="dxa"/>
+            <w:tcW w:w="713" w:type="dxa"/>
             <w:gridSpan w:val="2"/>
             <w:tcBorders>
               <w:top w:val="single" w:sz="2" w:space="0" w:color="000000"/>
@@ -5826,13 +6224,33 @@
                 <w:sz w:val="16"/>
                 <w:szCs w:val="16"/>
               </w:rPr>
-              <w:t>{mitja}</w:t>
-            </w:r>
-          </w:p>
-        </w:tc>
-        <w:tc>
-          <w:tcPr>
-            <w:tcW w:w="718" w:type="dxa"/>
+              <w:t>{mitja</w:t>
+            </w:r>
+            <w:r>
+              <w:rPr>
+                <w:rFonts w:ascii="Arial" w:hAnsi="Arial" w:cs="Arial"/>
+                <w:bCs/>
+                <w:color w:val="000000"/>
+                <w:sz w:val="16"/>
+                <w:szCs w:val="16"/>
+              </w:rPr>
+              <w:t>10</w:t>
+            </w:r>
+            <w:r>
+              <w:rPr>
+                <w:rFonts w:ascii="Arial" w:hAnsi="Arial" w:cs="Arial"/>
+                <w:bCs/>
+                <w:color w:val="000000"/>
+                <w:sz w:val="16"/>
+                <w:szCs w:val="16"/>
+              </w:rPr>
+              <w:t>}</w:t>
+            </w:r>
+          </w:p>
+        </w:tc>
+        <w:tc>
+          <w:tcPr>
+            <w:tcW w:w="806" w:type="dxa"/>
             <w:tcBorders>
               <w:top w:val="single" w:sz="2" w:space="0" w:color="000000"/>
               <w:left w:val="single" w:sz="4" w:space="0" w:color="000000"/>
@@ -5858,7 +6276,27 @@
                 <w:sz w:val="16"/>
                 <w:szCs w:val="16"/>
               </w:rPr>
-              <w:t>{km}</w:t>
+              <w:t>{km</w:t>
+            </w:r>
+            <w:r>
+              <w:rPr>
+                <w:rFonts w:ascii="Arial" w:hAnsi="Arial" w:cs="Arial"/>
+                <w:bCs/>
+                <w:color w:val="000000"/>
+                <w:sz w:val="16"/>
+                <w:szCs w:val="16"/>
+              </w:rPr>
+              <w:t>10</w:t>
+            </w:r>
+            <w:r>
+              <w:rPr>
+                <w:rFonts w:ascii="Arial" w:hAnsi="Arial" w:cs="Arial"/>
+                <w:bCs/>
+                <w:color w:val="000000"/>
+                <w:sz w:val="16"/>
+                <w:szCs w:val="16"/>
+              </w:rPr>
+              <w:t>}</w:t>
             </w:r>
           </w:p>
         </w:tc>
@@ -5898,7 +6336,6 @@
               </w:rPr>
               <w:t>{</w:t>
             </w:r>
-            <w:proofErr w:type="spellStart"/>
             <w:r>
               <w:rPr>
                 <w:rFonts w:ascii="Arial" w:hAnsi="Arial" w:cs="Arial"/>
@@ -5909,7 +6346,16 @@
               </w:rPr>
               <w:t>itinerario</w:t>
             </w:r>
-            <w:proofErr w:type="spellEnd"/>
+            <w:r>
+              <w:rPr>
+                <w:rFonts w:ascii="Arial" w:hAnsi="Arial" w:cs="Arial"/>
+                <w:bCs/>
+                <w:color w:val="000000"/>
+                <w:sz w:val="16"/>
+                <w:szCs w:val="16"/>
+              </w:rPr>
+              <w:t>11</w:t>
+            </w:r>
             <w:r>
               <w:rPr>
                 <w:rFonts w:ascii="Arial" w:hAnsi="Arial" w:cs="Arial"/>
@@ -6154,7 +6600,7 @@
         </w:tc>
         <w:tc>
           <w:tcPr>
-            <w:tcW w:w="801" w:type="dxa"/>
+            <w:tcW w:w="713" w:type="dxa"/>
             <w:gridSpan w:val="2"/>
             <w:tcBorders>
               <w:top w:val="single" w:sz="2" w:space="0" w:color="000000"/>
@@ -6180,13 +6626,33 @@
                 <w:sz w:val="16"/>
                 <w:szCs w:val="16"/>
               </w:rPr>
-              <w:t>{mitja}</w:t>
-            </w:r>
-          </w:p>
-        </w:tc>
-        <w:tc>
-          <w:tcPr>
-            <w:tcW w:w="718" w:type="dxa"/>
+              <w:t>{mitja</w:t>
+            </w:r>
+            <w:r>
+              <w:rPr>
+                <w:rFonts w:ascii="Arial" w:hAnsi="Arial" w:cs="Arial"/>
+                <w:bCs/>
+                <w:color w:val="000000"/>
+                <w:sz w:val="16"/>
+                <w:szCs w:val="16"/>
+              </w:rPr>
+              <w:t>11</w:t>
+            </w:r>
+            <w:r>
+              <w:rPr>
+                <w:rFonts w:ascii="Arial" w:hAnsi="Arial" w:cs="Arial"/>
+                <w:bCs/>
+                <w:color w:val="000000"/>
+                <w:sz w:val="16"/>
+                <w:szCs w:val="16"/>
+              </w:rPr>
+              <w:t>}</w:t>
+            </w:r>
+          </w:p>
+        </w:tc>
+        <w:tc>
+          <w:tcPr>
+            <w:tcW w:w="806" w:type="dxa"/>
             <w:tcBorders>
               <w:top w:val="single" w:sz="2" w:space="0" w:color="000000"/>
               <w:left w:val="single" w:sz="4" w:space="0" w:color="000000"/>
@@ -6212,7 +6678,27 @@
                 <w:sz w:val="16"/>
                 <w:szCs w:val="16"/>
               </w:rPr>
-              <w:t>{km}</w:t>
+              <w:t>{km</w:t>
+            </w:r>
+            <w:r>
+              <w:rPr>
+                <w:rFonts w:ascii="Arial" w:hAnsi="Arial" w:cs="Arial"/>
+                <w:bCs/>
+                <w:color w:val="000000"/>
+                <w:sz w:val="16"/>
+                <w:szCs w:val="16"/>
+              </w:rPr>
+              <w:t>11</w:t>
+            </w:r>
+            <w:r>
+              <w:rPr>
+                <w:rFonts w:ascii="Arial" w:hAnsi="Arial" w:cs="Arial"/>
+                <w:bCs/>
+                <w:color w:val="000000"/>
+                <w:sz w:val="16"/>
+                <w:szCs w:val="16"/>
+              </w:rPr>
+              <w:t>}</w:t>
             </w:r>
           </w:p>
         </w:tc>
@@ -6252,7 +6738,6 @@
               </w:rPr>
               <w:t>{</w:t>
             </w:r>
-            <w:proofErr w:type="spellStart"/>
             <w:r>
               <w:rPr>
                 <w:rFonts w:ascii="Arial" w:hAnsi="Arial" w:cs="Arial"/>
@@ -6263,7 +6748,16 @@
               </w:rPr>
               <w:t>itinerario</w:t>
             </w:r>
-            <w:proofErr w:type="spellEnd"/>
+            <w:r>
+              <w:rPr>
+                <w:rFonts w:ascii="Arial" w:hAnsi="Arial" w:cs="Arial"/>
+                <w:bCs/>
+                <w:color w:val="000000"/>
+                <w:sz w:val="16"/>
+                <w:szCs w:val="16"/>
+              </w:rPr>
+              <w:t>12</w:t>
+            </w:r>
             <w:r>
               <w:rPr>
                 <w:rFonts w:ascii="Arial" w:hAnsi="Arial" w:cs="Arial"/>
@@ -6507,7 +7001,7 @@
         </w:tc>
         <w:tc>
           <w:tcPr>
-            <w:tcW w:w="801" w:type="dxa"/>
+            <w:tcW w:w="713" w:type="dxa"/>
             <w:gridSpan w:val="2"/>
             <w:tcBorders>
               <w:top w:val="single" w:sz="2" w:space="0" w:color="000000"/>
@@ -6533,13 +7027,33 @@
                 <w:sz w:val="16"/>
                 <w:szCs w:val="16"/>
               </w:rPr>
-              <w:t>{mitja}</w:t>
-            </w:r>
-          </w:p>
-        </w:tc>
-        <w:tc>
-          <w:tcPr>
-            <w:tcW w:w="718" w:type="dxa"/>
+              <w:t>{mitja</w:t>
+            </w:r>
+            <w:r>
+              <w:rPr>
+                <w:rFonts w:ascii="Arial" w:hAnsi="Arial" w:cs="Arial"/>
+                <w:bCs/>
+                <w:color w:val="000000"/>
+                <w:sz w:val="16"/>
+                <w:szCs w:val="16"/>
+              </w:rPr>
+              <w:t>12</w:t>
+            </w:r>
+            <w:r>
+              <w:rPr>
+                <w:rFonts w:ascii="Arial" w:hAnsi="Arial" w:cs="Arial"/>
+                <w:bCs/>
+                <w:color w:val="000000"/>
+                <w:sz w:val="16"/>
+                <w:szCs w:val="16"/>
+              </w:rPr>
+              <w:t>}</w:t>
+            </w:r>
+          </w:p>
+        </w:tc>
+        <w:tc>
+          <w:tcPr>
+            <w:tcW w:w="806" w:type="dxa"/>
             <w:tcBorders>
               <w:top w:val="single" w:sz="2" w:space="0" w:color="000000"/>
               <w:left w:val="single" w:sz="4" w:space="0" w:color="000000"/>
@@ -6565,7 +7079,27 @@
                 <w:sz w:val="16"/>
                 <w:szCs w:val="16"/>
               </w:rPr>
-              <w:t>{km}</w:t>
+              <w:t>{km</w:t>
+            </w:r>
+            <w:r>
+              <w:rPr>
+                <w:rFonts w:ascii="Arial" w:hAnsi="Arial" w:cs="Arial"/>
+                <w:bCs/>
+                <w:color w:val="000000"/>
+                <w:sz w:val="16"/>
+                <w:szCs w:val="16"/>
+              </w:rPr>
+              <w:t>12</w:t>
+            </w:r>
+            <w:r>
+              <w:rPr>
+                <w:rFonts w:ascii="Arial" w:hAnsi="Arial" w:cs="Arial"/>
+                <w:bCs/>
+                <w:color w:val="000000"/>
+                <w:sz w:val="16"/>
+                <w:szCs w:val="16"/>
+              </w:rPr>
+              <w:t>}</w:t>
             </w:r>
           </w:p>
         </w:tc>
@@ -6604,7 +7138,6 @@
               </w:rPr>
               <w:t>{</w:t>
             </w:r>
-            <w:proofErr w:type="spellStart"/>
             <w:r>
               <w:rPr>
                 <w:rFonts w:ascii="Arial" w:hAnsi="Arial" w:cs="Arial"/>
@@ -6615,7 +7148,16 @@
               </w:rPr>
               <w:t>itinerario</w:t>
             </w:r>
-            <w:proofErr w:type="spellEnd"/>
+            <w:r>
+              <w:rPr>
+                <w:rFonts w:ascii="Arial" w:hAnsi="Arial" w:cs="Arial"/>
+                <w:bCs/>
+                <w:color w:val="000000"/>
+                <w:sz w:val="16"/>
+                <w:szCs w:val="16"/>
+              </w:rPr>
+              <w:t>13</w:t>
+            </w:r>
             <w:r>
               <w:rPr>
                 <w:rFonts w:ascii="Arial" w:hAnsi="Arial" w:cs="Arial"/>
@@ -6852,7 +7394,7 @@
         </w:tc>
         <w:tc>
           <w:tcPr>
-            <w:tcW w:w="801" w:type="dxa"/>
+            <w:tcW w:w="713" w:type="dxa"/>
             <w:gridSpan w:val="2"/>
             <w:tcBorders>
               <w:left w:val="single" w:sz="4" w:space="0" w:color="000000"/>
@@ -6877,13 +7419,33 @@
                 <w:sz w:val="16"/>
                 <w:szCs w:val="16"/>
               </w:rPr>
-              <w:t>{mitja}</w:t>
-            </w:r>
-          </w:p>
-        </w:tc>
-        <w:tc>
-          <w:tcPr>
-            <w:tcW w:w="718" w:type="dxa"/>
+              <w:t>{mitja</w:t>
+            </w:r>
+            <w:r>
+              <w:rPr>
+                <w:rFonts w:ascii="Arial" w:hAnsi="Arial" w:cs="Arial"/>
+                <w:bCs/>
+                <w:color w:val="000000"/>
+                <w:sz w:val="16"/>
+                <w:szCs w:val="16"/>
+              </w:rPr>
+              <w:t>13</w:t>
+            </w:r>
+            <w:r>
+              <w:rPr>
+                <w:rFonts w:ascii="Arial" w:hAnsi="Arial" w:cs="Arial"/>
+                <w:bCs/>
+                <w:color w:val="000000"/>
+                <w:sz w:val="16"/>
+                <w:szCs w:val="16"/>
+              </w:rPr>
+              <w:t>}</w:t>
+            </w:r>
+          </w:p>
+        </w:tc>
+        <w:tc>
+          <w:tcPr>
+            <w:tcW w:w="806" w:type="dxa"/>
             <w:tcBorders>
               <w:left w:val="single" w:sz="4" w:space="0" w:color="000000"/>
               <w:bottom w:val="single" w:sz="2" w:space="0" w:color="000000"/>
@@ -6908,7 +7470,27 @@
                 <w:sz w:val="16"/>
                 <w:szCs w:val="16"/>
               </w:rPr>
-              <w:t>{km}</w:t>
+              <w:t>{km</w:t>
+            </w:r>
+            <w:r>
+              <w:rPr>
+                <w:rFonts w:ascii="Arial" w:hAnsi="Arial" w:cs="Arial"/>
+                <w:bCs/>
+                <w:color w:val="000000"/>
+                <w:sz w:val="16"/>
+                <w:szCs w:val="16"/>
+              </w:rPr>
+              <w:t>13</w:t>
+            </w:r>
+            <w:r>
+              <w:rPr>
+                <w:rFonts w:ascii="Arial" w:hAnsi="Arial" w:cs="Arial"/>
+                <w:bCs/>
+                <w:color w:val="000000"/>
+                <w:sz w:val="16"/>
+                <w:szCs w:val="16"/>
+              </w:rPr>
+              <w:t>}</w:t>
             </w:r>
           </w:p>
         </w:tc>
@@ -6947,7 +7529,6 @@
               </w:rPr>
               <w:t>{</w:t>
             </w:r>
-            <w:proofErr w:type="spellStart"/>
             <w:r>
               <w:rPr>
                 <w:rFonts w:ascii="Arial" w:hAnsi="Arial" w:cs="Arial"/>
@@ -6958,7 +7539,16 @@
               </w:rPr>
               <w:t>itinerario</w:t>
             </w:r>
-            <w:proofErr w:type="spellEnd"/>
+            <w:r>
+              <w:rPr>
+                <w:rFonts w:ascii="Arial" w:hAnsi="Arial" w:cs="Arial"/>
+                <w:bCs/>
+                <w:color w:val="000000"/>
+                <w:sz w:val="16"/>
+                <w:szCs w:val="16"/>
+              </w:rPr>
+              <w:t>14</w:t>
+            </w:r>
             <w:r>
               <w:rPr>
                 <w:rFonts w:ascii="Arial" w:hAnsi="Arial" w:cs="Arial"/>
@@ -7195,7 +7785,7 @@
         </w:tc>
         <w:tc>
           <w:tcPr>
-            <w:tcW w:w="801" w:type="dxa"/>
+            <w:tcW w:w="713" w:type="dxa"/>
             <w:gridSpan w:val="2"/>
             <w:tcBorders>
               <w:left w:val="single" w:sz="4" w:space="0" w:color="000000"/>
@@ -7220,13 +7810,33 @@
                 <w:sz w:val="16"/>
                 <w:szCs w:val="16"/>
               </w:rPr>
-              <w:t>{mitja}</w:t>
-            </w:r>
-          </w:p>
-        </w:tc>
-        <w:tc>
-          <w:tcPr>
-            <w:tcW w:w="718" w:type="dxa"/>
+              <w:t>{mitja</w:t>
+            </w:r>
+            <w:r>
+              <w:rPr>
+                <w:rFonts w:ascii="Arial" w:hAnsi="Arial" w:cs="Arial"/>
+                <w:bCs/>
+                <w:color w:val="000000"/>
+                <w:sz w:val="16"/>
+                <w:szCs w:val="16"/>
+              </w:rPr>
+              <w:t>14</w:t>
+            </w:r>
+            <w:r>
+              <w:rPr>
+                <w:rFonts w:ascii="Arial" w:hAnsi="Arial" w:cs="Arial"/>
+                <w:bCs/>
+                <w:color w:val="000000"/>
+                <w:sz w:val="16"/>
+                <w:szCs w:val="16"/>
+              </w:rPr>
+              <w:t>}</w:t>
+            </w:r>
+          </w:p>
+        </w:tc>
+        <w:tc>
+          <w:tcPr>
+            <w:tcW w:w="806" w:type="dxa"/>
             <w:tcBorders>
               <w:left w:val="single" w:sz="4" w:space="0" w:color="000000"/>
               <w:bottom w:val="single" w:sz="2" w:space="0" w:color="000000"/>
@@ -7251,7 +7861,27 @@
                 <w:sz w:val="16"/>
                 <w:szCs w:val="16"/>
               </w:rPr>
-              <w:t>{km}</w:t>
+              <w:t>{km</w:t>
+            </w:r>
+            <w:r>
+              <w:rPr>
+                <w:rFonts w:ascii="Arial" w:hAnsi="Arial" w:cs="Arial"/>
+                <w:bCs/>
+                <w:color w:val="000000"/>
+                <w:sz w:val="16"/>
+                <w:szCs w:val="16"/>
+              </w:rPr>
+              <w:t>14</w:t>
+            </w:r>
+            <w:r>
+              <w:rPr>
+                <w:rFonts w:ascii="Arial" w:hAnsi="Arial" w:cs="Arial"/>
+                <w:bCs/>
+                <w:color w:val="000000"/>
+                <w:sz w:val="16"/>
+                <w:szCs w:val="16"/>
+              </w:rPr>
+              <w:t>}</w:t>
             </w:r>
           </w:p>
         </w:tc>
@@ -7290,7 +7920,6 @@
               </w:rPr>
               <w:t>{</w:t>
             </w:r>
-            <w:proofErr w:type="spellStart"/>
             <w:r>
               <w:rPr>
                 <w:rFonts w:ascii="Arial" w:hAnsi="Arial" w:cs="Arial"/>
@@ -7301,7 +7930,16 @@
               </w:rPr>
               <w:t>itinerario</w:t>
             </w:r>
-            <w:proofErr w:type="spellEnd"/>
+            <w:r>
+              <w:rPr>
+                <w:rFonts w:ascii="Arial" w:hAnsi="Arial" w:cs="Arial"/>
+                <w:bCs/>
+                <w:color w:val="000000"/>
+                <w:sz w:val="16"/>
+                <w:szCs w:val="16"/>
+              </w:rPr>
+              <w:t>15</w:t>
+            </w:r>
             <w:r>
               <w:rPr>
                 <w:rFonts w:ascii="Arial" w:hAnsi="Arial" w:cs="Arial"/>
@@ -7538,7 +8176,7 @@
         </w:tc>
         <w:tc>
           <w:tcPr>
-            <w:tcW w:w="801" w:type="dxa"/>
+            <w:tcW w:w="713" w:type="dxa"/>
             <w:gridSpan w:val="2"/>
             <w:tcBorders>
               <w:left w:val="single" w:sz="4" w:space="0" w:color="000000"/>
@@ -7563,13 +8201,33 @@
                 <w:sz w:val="16"/>
                 <w:szCs w:val="16"/>
               </w:rPr>
-              <w:t>{mitja}</w:t>
-            </w:r>
-          </w:p>
-        </w:tc>
-        <w:tc>
-          <w:tcPr>
-            <w:tcW w:w="718" w:type="dxa"/>
+              <w:t>{mitja</w:t>
+            </w:r>
+            <w:r>
+              <w:rPr>
+                <w:rFonts w:ascii="Arial" w:hAnsi="Arial" w:cs="Arial"/>
+                <w:bCs/>
+                <w:color w:val="000000"/>
+                <w:sz w:val="16"/>
+                <w:szCs w:val="16"/>
+              </w:rPr>
+              <w:t>15</w:t>
+            </w:r>
+            <w:r>
+              <w:rPr>
+                <w:rFonts w:ascii="Arial" w:hAnsi="Arial" w:cs="Arial"/>
+                <w:bCs/>
+                <w:color w:val="000000"/>
+                <w:sz w:val="16"/>
+                <w:szCs w:val="16"/>
+              </w:rPr>
+              <w:t>}</w:t>
+            </w:r>
+          </w:p>
+        </w:tc>
+        <w:tc>
+          <w:tcPr>
+            <w:tcW w:w="806" w:type="dxa"/>
             <w:tcBorders>
               <w:left w:val="single" w:sz="4" w:space="0" w:color="000000"/>
               <w:bottom w:val="single" w:sz="2" w:space="0" w:color="000000"/>
@@ -7594,7 +8252,27 @@
                 <w:sz w:val="16"/>
                 <w:szCs w:val="16"/>
               </w:rPr>
-              <w:t>{km}</w:t>
+              <w:t>{km</w:t>
+            </w:r>
+            <w:r>
+              <w:rPr>
+                <w:rFonts w:ascii="Arial" w:hAnsi="Arial" w:cs="Arial"/>
+                <w:bCs/>
+                <w:color w:val="000000"/>
+                <w:sz w:val="16"/>
+                <w:szCs w:val="16"/>
+              </w:rPr>
+              <w:t>15</w:t>
+            </w:r>
+            <w:r>
+              <w:rPr>
+                <w:rFonts w:ascii="Arial" w:hAnsi="Arial" w:cs="Arial"/>
+                <w:bCs/>
+                <w:color w:val="000000"/>
+                <w:sz w:val="16"/>
+                <w:szCs w:val="16"/>
+              </w:rPr>
+              <w:t>}</w:t>
             </w:r>
           </w:p>
         </w:tc>
@@ -7633,7 +8311,6 @@
               </w:rPr>
               <w:t>{</w:t>
             </w:r>
-            <w:proofErr w:type="spellStart"/>
             <w:r>
               <w:rPr>
                 <w:rFonts w:ascii="Arial" w:hAnsi="Arial" w:cs="Arial"/>
@@ -7644,7 +8321,16 @@
               </w:rPr>
               <w:t>itinerario</w:t>
             </w:r>
-            <w:proofErr w:type="spellEnd"/>
+            <w:r>
+              <w:rPr>
+                <w:rFonts w:ascii="Arial" w:hAnsi="Arial" w:cs="Arial"/>
+                <w:bCs/>
+                <w:color w:val="000000"/>
+                <w:sz w:val="16"/>
+                <w:szCs w:val="16"/>
+              </w:rPr>
+              <w:t>16</w:t>
+            </w:r>
             <w:r>
               <w:rPr>
                 <w:rFonts w:ascii="Arial" w:hAnsi="Arial" w:cs="Arial"/>
@@ -7882,7 +8568,7 @@
         </w:tc>
         <w:tc>
           <w:tcPr>
-            <w:tcW w:w="801" w:type="dxa"/>
+            <w:tcW w:w="713" w:type="dxa"/>
             <w:gridSpan w:val="2"/>
             <w:tcBorders>
               <w:left w:val="single" w:sz="4" w:space="0" w:color="000000"/>
@@ -7907,13 +8593,33 @@
                 <w:sz w:val="16"/>
                 <w:szCs w:val="16"/>
               </w:rPr>
-              <w:t>{mitja}</w:t>
-            </w:r>
-          </w:p>
-        </w:tc>
-        <w:tc>
-          <w:tcPr>
-            <w:tcW w:w="718" w:type="dxa"/>
+              <w:t>{mitja</w:t>
+            </w:r>
+            <w:r>
+              <w:rPr>
+                <w:rFonts w:ascii="Arial" w:hAnsi="Arial" w:cs="Arial"/>
+                <w:bCs/>
+                <w:color w:val="000000"/>
+                <w:sz w:val="16"/>
+                <w:szCs w:val="16"/>
+              </w:rPr>
+              <w:t>16</w:t>
+            </w:r>
+            <w:r>
+              <w:rPr>
+                <w:rFonts w:ascii="Arial" w:hAnsi="Arial" w:cs="Arial"/>
+                <w:bCs/>
+                <w:color w:val="000000"/>
+                <w:sz w:val="16"/>
+                <w:szCs w:val="16"/>
+              </w:rPr>
+              <w:t>}</w:t>
+            </w:r>
+          </w:p>
+        </w:tc>
+        <w:tc>
+          <w:tcPr>
+            <w:tcW w:w="806" w:type="dxa"/>
             <w:tcBorders>
               <w:left w:val="single" w:sz="4" w:space="0" w:color="000000"/>
               <w:bottom w:val="single" w:sz="2" w:space="0" w:color="000000"/>
@@ -7938,7 +8644,27 @@
                 <w:sz w:val="16"/>
                 <w:szCs w:val="16"/>
               </w:rPr>
-              <w:t>{km}</w:t>
+              <w:t>{km</w:t>
+            </w:r>
+            <w:r>
+              <w:rPr>
+                <w:rFonts w:ascii="Arial" w:hAnsi="Arial" w:cs="Arial"/>
+                <w:bCs/>
+                <w:color w:val="000000"/>
+                <w:sz w:val="16"/>
+                <w:szCs w:val="16"/>
+              </w:rPr>
+              <w:t>16</w:t>
+            </w:r>
+            <w:r>
+              <w:rPr>
+                <w:rFonts w:ascii="Arial" w:hAnsi="Arial" w:cs="Arial"/>
+                <w:bCs/>
+                <w:color w:val="000000"/>
+                <w:sz w:val="16"/>
+                <w:szCs w:val="16"/>
+              </w:rPr>
+              <w:t>}</w:t>
             </w:r>
           </w:p>
         </w:tc>
@@ -7977,7 +8703,6 @@
               </w:rPr>
               <w:t>{</w:t>
             </w:r>
-            <w:proofErr w:type="spellStart"/>
             <w:r>
               <w:rPr>
                 <w:rFonts w:ascii="Arial" w:hAnsi="Arial" w:cs="Arial"/>
@@ -7988,7 +8713,16 @@
               </w:rPr>
               <w:t>itinerario</w:t>
             </w:r>
-            <w:proofErr w:type="spellEnd"/>
+            <w:r>
+              <w:rPr>
+                <w:rFonts w:ascii="Arial" w:hAnsi="Arial" w:cs="Arial"/>
+                <w:bCs/>
+                <w:color w:val="000000"/>
+                <w:sz w:val="16"/>
+                <w:szCs w:val="16"/>
+              </w:rPr>
+              <w:t>17</w:t>
+            </w:r>
             <w:r>
               <w:rPr>
                 <w:rFonts w:ascii="Arial" w:hAnsi="Arial" w:cs="Arial"/>
@@ -8225,7 +8959,7 @@
         </w:tc>
         <w:tc>
           <w:tcPr>
-            <w:tcW w:w="801" w:type="dxa"/>
+            <w:tcW w:w="713" w:type="dxa"/>
             <w:gridSpan w:val="2"/>
             <w:tcBorders>
               <w:left w:val="single" w:sz="4" w:space="0" w:color="000000"/>
@@ -8250,13 +8984,33 @@
                 <w:sz w:val="16"/>
                 <w:szCs w:val="16"/>
               </w:rPr>
-              <w:t>{mitja}</w:t>
-            </w:r>
-          </w:p>
-        </w:tc>
-        <w:tc>
-          <w:tcPr>
-            <w:tcW w:w="718" w:type="dxa"/>
+              <w:t>{mitja</w:t>
+            </w:r>
+            <w:r>
+              <w:rPr>
+                <w:rFonts w:ascii="Arial" w:hAnsi="Arial" w:cs="Arial"/>
+                <w:bCs/>
+                <w:color w:val="000000"/>
+                <w:sz w:val="16"/>
+                <w:szCs w:val="16"/>
+              </w:rPr>
+              <w:t>17</w:t>
+            </w:r>
+            <w:r>
+              <w:rPr>
+                <w:rFonts w:ascii="Arial" w:hAnsi="Arial" w:cs="Arial"/>
+                <w:bCs/>
+                <w:color w:val="000000"/>
+                <w:sz w:val="16"/>
+                <w:szCs w:val="16"/>
+              </w:rPr>
+              <w:t>}</w:t>
+            </w:r>
+          </w:p>
+        </w:tc>
+        <w:tc>
+          <w:tcPr>
+            <w:tcW w:w="806" w:type="dxa"/>
             <w:tcBorders>
               <w:left w:val="single" w:sz="4" w:space="0" w:color="000000"/>
               <w:bottom w:val="single" w:sz="2" w:space="0" w:color="000000"/>
@@ -8281,7 +9035,27 @@
                 <w:sz w:val="16"/>
                 <w:szCs w:val="16"/>
               </w:rPr>
-              <w:t>{km}</w:t>
+              <w:t>{km</w:t>
+            </w:r>
+            <w:r>
+              <w:rPr>
+                <w:rFonts w:ascii="Arial" w:hAnsi="Arial" w:cs="Arial"/>
+                <w:bCs/>
+                <w:color w:val="000000"/>
+                <w:sz w:val="16"/>
+                <w:szCs w:val="16"/>
+              </w:rPr>
+              <w:t>17</w:t>
+            </w:r>
+            <w:r>
+              <w:rPr>
+                <w:rFonts w:ascii="Arial" w:hAnsi="Arial" w:cs="Arial"/>
+                <w:bCs/>
+                <w:color w:val="000000"/>
+                <w:sz w:val="16"/>
+                <w:szCs w:val="16"/>
+              </w:rPr>
+              <w:t>}</w:t>
             </w:r>
           </w:p>
         </w:tc>
@@ -8320,7 +9094,6 @@
               </w:rPr>
               <w:t>{</w:t>
             </w:r>
-            <w:proofErr w:type="spellStart"/>
             <w:r>
               <w:rPr>
                 <w:rFonts w:ascii="Arial" w:hAnsi="Arial" w:cs="Arial"/>
@@ -8331,7 +9104,16 @@
               </w:rPr>
               <w:t>itinerario</w:t>
             </w:r>
-            <w:proofErr w:type="spellEnd"/>
+            <w:r>
+              <w:rPr>
+                <w:rFonts w:ascii="Arial" w:hAnsi="Arial" w:cs="Arial"/>
+                <w:bCs/>
+                <w:color w:val="000000"/>
+                <w:sz w:val="16"/>
+                <w:szCs w:val="16"/>
+              </w:rPr>
+              <w:t>18</w:t>
+            </w:r>
             <w:r>
               <w:rPr>
                 <w:rFonts w:ascii="Arial" w:hAnsi="Arial" w:cs="Arial"/>
@@ -8568,7 +9350,7 @@
         </w:tc>
         <w:tc>
           <w:tcPr>
-            <w:tcW w:w="801" w:type="dxa"/>
+            <w:tcW w:w="713" w:type="dxa"/>
             <w:gridSpan w:val="2"/>
             <w:tcBorders>
               <w:left w:val="single" w:sz="4" w:space="0" w:color="000000"/>
@@ -8593,13 +9375,33 @@
                 <w:sz w:val="16"/>
                 <w:szCs w:val="16"/>
               </w:rPr>
-              <w:t>{mitja}</w:t>
-            </w:r>
-          </w:p>
-        </w:tc>
-        <w:tc>
-          <w:tcPr>
-            <w:tcW w:w="718" w:type="dxa"/>
+              <w:t>{mitja</w:t>
+            </w:r>
+            <w:r>
+              <w:rPr>
+                <w:rFonts w:ascii="Arial" w:hAnsi="Arial" w:cs="Arial"/>
+                <w:bCs/>
+                <w:color w:val="000000"/>
+                <w:sz w:val="16"/>
+                <w:szCs w:val="16"/>
+              </w:rPr>
+              <w:t>18</w:t>
+            </w:r>
+            <w:r>
+              <w:rPr>
+                <w:rFonts w:ascii="Arial" w:hAnsi="Arial" w:cs="Arial"/>
+                <w:bCs/>
+                <w:color w:val="000000"/>
+                <w:sz w:val="16"/>
+                <w:szCs w:val="16"/>
+              </w:rPr>
+              <w:t>}</w:t>
+            </w:r>
+          </w:p>
+        </w:tc>
+        <w:tc>
+          <w:tcPr>
+            <w:tcW w:w="806" w:type="dxa"/>
             <w:tcBorders>
               <w:left w:val="single" w:sz="4" w:space="0" w:color="000000"/>
               <w:bottom w:val="single" w:sz="2" w:space="0" w:color="000000"/>
@@ -8624,7 +9426,27 @@
                 <w:sz w:val="16"/>
                 <w:szCs w:val="16"/>
               </w:rPr>
-              <w:t>{km}</w:t>
+              <w:t>{km</w:t>
+            </w:r>
+            <w:r>
+              <w:rPr>
+                <w:rFonts w:ascii="Arial" w:hAnsi="Arial" w:cs="Arial"/>
+                <w:bCs/>
+                <w:color w:val="000000"/>
+                <w:sz w:val="16"/>
+                <w:szCs w:val="16"/>
+              </w:rPr>
+              <w:t>18</w:t>
+            </w:r>
+            <w:r>
+              <w:rPr>
+                <w:rFonts w:ascii="Arial" w:hAnsi="Arial" w:cs="Arial"/>
+                <w:bCs/>
+                <w:color w:val="000000"/>
+                <w:sz w:val="16"/>
+                <w:szCs w:val="16"/>
+              </w:rPr>
+              <w:t>}</w:t>
             </w:r>
           </w:p>
         </w:tc>

</xml_diff>